<commit_message>
finished module 8 assignment
</commit_message>
<xml_diff>
--- a/fall24/csd310/Module-8/paul_romer-module8.docx
+++ b/fall24/csd310/Module-8/paul_romer-module8.docx
@@ -27,7 +27,72 @@
         <w:jc w:val="center"/>
       </w:pPr>
       <w:r>
-        <w:t>Updating and Deleting in SQL and Python</w:t>
+        <w:t xml:space="preserve">Updating and </w:t>
+      </w:r>
+      <w:proofErr w:type="gramStart"/>
+      <w:r>
+        <w:t>Deleting</w:t>
+      </w:r>
+      <w:proofErr w:type="gramEnd"/>
+      <w:r>
+        <w:t xml:space="preserve"> in SQL and Python</w:t>
+      </w:r>
+    </w:p>
+    <w:p>
+      <w:hyperlink r:id="rId4" w:history="1">
+        <w:r>
+          <w:rPr>
+            <w:rStyle w:val="Hyperlink"/>
+          </w:rPr>
+          <w:t>GitHub Link</w:t>
+        </w:r>
+      </w:hyperlink>
+    </w:p>
+    <w:p>
+      <w:r>
+        <w:t>https://github.com/paulromer12/school_assignments/tree/main/fall24/csd310/Module-8</w:t>
+      </w:r>
+    </w:p>
+    <w:p>
+      <w:pPr>
+        <w:jc w:val="center"/>
+      </w:pPr>
+      <w:r>
+        <w:drawing>
+          <wp:inline distT="0" distB="0" distL="0" distR="0" wp14:anchorId="14EBE47D" wp14:editId="059DE376">
+            <wp:extent cx="5943600" cy="6019165"/>
+            <wp:effectExtent l="0" t="0" r="0" b="635"/>
+            <wp:docPr id="125670043" name="Picture 1" descr="A screenshot of a computer&#10;&#10;Description automatically generated"/>
+            <wp:cNvGraphicFramePr>
+              <a:graphicFrameLocks xmlns:a="http://schemas.openxmlformats.org/drawingml/2006/main" noChangeAspect="1"/>
+            </wp:cNvGraphicFramePr>
+            <a:graphic xmlns:a="http://schemas.openxmlformats.org/drawingml/2006/main">
+              <a:graphicData uri="http://schemas.openxmlformats.org/drawingml/2006/picture">
+                <pic:pic xmlns:pic="http://schemas.openxmlformats.org/drawingml/2006/picture">
+                  <pic:nvPicPr>
+                    <pic:cNvPr id="125670043" name="Picture 1" descr="A screenshot of a computer&#10;&#10;Description automatically generated"/>
+                    <pic:cNvPicPr/>
+                  </pic:nvPicPr>
+                  <pic:blipFill>
+                    <a:blip r:embed="rId5"/>
+                    <a:stretch>
+                      <a:fillRect/>
+                    </a:stretch>
+                  </pic:blipFill>
+                  <pic:spPr>
+                    <a:xfrm>
+                      <a:off x="0" y="0"/>
+                      <a:ext cx="5943600" cy="6019165"/>
+                    </a:xfrm>
+                    <a:prstGeom prst="rect">
+                      <a:avLst/>
+                    </a:prstGeom>
+                  </pic:spPr>
+                </pic:pic>
+              </a:graphicData>
+            </a:graphic>
+          </wp:inline>
+        </w:drawing>
       </w:r>
     </w:p>
     <w:sectPr>
@@ -952,6 +1017,29 @@
       <w:spacing w:val="5"/>
     </w:rPr>
   </w:style>
+  <w:style w:type="character" w:styleId="Hyperlink">
+    <w:name w:val="Hyperlink"/>
+    <w:basedOn w:val="DefaultParagraphFont"/>
+    <w:uiPriority w:val="99"/>
+    <w:unhideWhenUsed/>
+    <w:rsid w:val="00A0049D"/>
+    <w:rPr>
+      <w:color w:val="467886" w:themeColor="hyperlink"/>
+      <w:u w:val="single"/>
+    </w:rPr>
+  </w:style>
+  <w:style w:type="character" w:styleId="UnresolvedMention">
+    <w:name w:val="Unresolved Mention"/>
+    <w:basedOn w:val="DefaultParagraphFont"/>
+    <w:uiPriority w:val="99"/>
+    <w:semiHidden/>
+    <w:unhideWhenUsed/>
+    <w:rsid w:val="00A0049D"/>
+    <w:rPr>
+      <w:color w:val="605E5C"/>
+      <w:shd w:val="clear" w:color="auto" w:fill="E1DFDD"/>
+    </w:rPr>
+  </w:style>
 </w:styles>
 </file>
 

</xml_diff>